<commit_message>
Changed element names in project file
</commit_message>
<xml_diff>
--- a/Project-files/project-report.docx
+++ b/Project-files/project-report.docx
@@ -1761,7 +1761,7 @@
             <v:path o:extrusionok="f" gradientshapeok="t" o:connecttype="rect"/>
             <o:lock v:ext="edit" aspectratio="t"/>
           </v:shapetype>
-          <v:shape id="_x0000_i1025" type="#_x0000_t75" style="width:470.25pt;height:512.25pt">
+          <v:shape id="_x0000_i1025" type="#_x0000_t75" style="width:470.35pt;height:512.4pt">
             <v:imagedata r:id="rId8" o:title="png"/>
           </v:shape>
         </w:pict>
@@ -2625,8 +2625,6 @@
         </w:rPr>
         <w:t>Comment ID, and User ID.</w:t>
       </w:r>
-      <w:bookmarkStart w:id="3" w:name="_GoBack"/>
-      <w:bookmarkEnd w:id="3"/>
     </w:p>
     <w:p>
       <w:pPr>
@@ -2757,12 +2755,12 @@
       <w:pPr>
         <w:pStyle w:val="Heading1"/>
       </w:pPr>
-      <w:bookmarkStart w:id="4" w:name="_Toc528136265"/>
+      <w:bookmarkStart w:id="3" w:name="_Toc528136265"/>
       <w:r>
         <w:lastRenderedPageBreak/>
         <w:t>Backend Application</w:t>
       </w:r>
-      <w:bookmarkEnd w:id="4"/>
+      <w:bookmarkEnd w:id="3"/>
     </w:p>
     <w:p>
       <w:pPr>
@@ -2800,12 +2798,12 @@
       <w:pPr>
         <w:pStyle w:val="Heading1"/>
       </w:pPr>
-      <w:bookmarkStart w:id="5" w:name="_Toc528136266"/>
+      <w:bookmarkStart w:id="4" w:name="_Toc528136266"/>
       <w:r>
         <w:lastRenderedPageBreak/>
         <w:t>REST API</w:t>
       </w:r>
-      <w:bookmarkEnd w:id="5"/>
+      <w:bookmarkEnd w:id="4"/>
     </w:p>
     <w:p/>
     <w:p>
@@ -3478,16 +3476,10 @@
               <w:t>[{</w:t>
             </w:r>
             <w:r>
-              <w:t>post-</w:t>
-            </w:r>
-            <w:r>
-              <w:t>id: 1, user</w:t>
-            </w:r>
-            <w:r>
-              <w:t>-i</w:t>
-            </w:r>
-            <w:r>
-              <w:t>d: 67, content: ‘</w:t>
+              <w:t>PID: 1, UID: 67, C</w:t>
+            </w:r>
+            <w:r>
+              <w:t>ontent: ‘</w:t>
             </w:r>
             <w:r>
               <w:t>here is some content</w:t>
@@ -3500,7 +3492,10 @@
             </w:r>
             <w:proofErr w:type="spellStart"/>
             <w:r>
-              <w:t>likecount</w:t>
+              <w:t>LikeC</w:t>
+            </w:r>
+            <w:r>
+              <w:t>ount</w:t>
             </w:r>
             <w:proofErr w:type="spellEnd"/>
             <w:r>
@@ -3508,11 +3503,14 @@
             </w:r>
             <w:proofErr w:type="spellStart"/>
             <w:r>
-              <w:t>dislikecount</w:t>
+              <w:t>DislikeCount</w:t>
             </w:r>
             <w:proofErr w:type="spellEnd"/>
             <w:r>
-              <w:t>; 9, time: 467546546}, …]</w:t>
+              <w:t>; 9, T</w:t>
+            </w:r>
+            <w:r>
+              <w:t>ime: 467546546}, …]</w:t>
             </w:r>
           </w:p>
           <w:p>
@@ -3699,7 +3697,7 @@
           </w:tcPr>
           <w:p>
             <w:r>
-              <w:t>post-id</w:t>
+              <w:t>PID</w:t>
             </w:r>
           </w:p>
         </w:tc>
@@ -3787,23 +3785,35 @@
           </w:p>
           <w:p>
             <w:r>
-              <w:t>post-id: 123</w:t>
-            </w:r>
-          </w:p>
-          <w:p>
-            <w:r>
-              <w:t>user-id: 55</w:t>
-            </w:r>
-          </w:p>
-          <w:p>
-            <w:r>
-              <w:t>content: “some content”</w:t>
+              <w:t>PID</w:t>
+            </w:r>
+            <w:r>
+              <w:t>: 123</w:t>
+            </w:r>
+          </w:p>
+          <w:p>
+            <w:r>
+              <w:t>UID</w:t>
+            </w:r>
+            <w:r>
+              <w:t>: 55</w:t>
+            </w:r>
+          </w:p>
+          <w:p>
+            <w:r>
+              <w:t>C</w:t>
+            </w:r>
+            <w:r>
+              <w:t>ontent: “some content”</w:t>
             </w:r>
           </w:p>
           <w:p>
             <w:proofErr w:type="spellStart"/>
             <w:r>
-              <w:t>likeCount</w:t>
+              <w:t>L</w:t>
+            </w:r>
+            <w:r>
+              <w:t>ikeCount</w:t>
             </w:r>
             <w:proofErr w:type="spellEnd"/>
             <w:r>
@@ -3813,7 +3823,10 @@
           <w:p>
             <w:proofErr w:type="spellStart"/>
             <w:r>
-              <w:t>dislikeCount</w:t>
+              <w:t>D</w:t>
+            </w:r>
+            <w:r>
+              <w:t>islikeCount</w:t>
             </w:r>
             <w:proofErr w:type="spellEnd"/>
             <w:r>
@@ -3822,7 +3835,10 @@
           </w:p>
           <w:p>
             <w:r>
-              <w:t>time: 657654756757</w:t>
+              <w:t>T</w:t>
+            </w:r>
+            <w:r>
+              <w:t>ime: 657654756757</w:t>
             </w:r>
           </w:p>
           <w:p/>
@@ -4037,10 +4053,7 @@
           </w:tcPr>
           <w:p>
             <w:r>
-              <w:t>user-i</w:t>
-            </w:r>
-            <w:r>
-              <w:t>d</w:t>
+              <w:t>UID</w:t>
             </w:r>
           </w:p>
         </w:tc>
@@ -4077,7 +4090,10 @@
           </w:tcPr>
           <w:p>
             <w:r>
-              <w:t>time</w:t>
+              <w:t>T</w:t>
+            </w:r>
+            <w:r>
+              <w:t>ime</w:t>
             </w:r>
           </w:p>
         </w:tc>
@@ -4114,7 +4130,10 @@
           </w:tcPr>
           <w:p>
             <w:r>
-              <w:t>content</w:t>
+              <w:t>C</w:t>
+            </w:r>
+            <w:r>
+              <w:t>ontent</w:t>
             </w:r>
           </w:p>
         </w:tc>
@@ -4202,12 +4221,18 @@
               <w:t>“</w:t>
             </w:r>
             <w:r>
-              <w:t>user-id”: 123</w:t>
-            </w:r>
-          </w:p>
-          <w:p>
-            <w:r>
-              <w:t>“time”</w:t>
+              <w:t>UID</w:t>
+            </w:r>
+            <w:r>
+              <w:t>”: 123</w:t>
+            </w:r>
+          </w:p>
+          <w:p>
+            <w:r>
+              <w:t>“T</w:t>
+            </w:r>
+            <w:r>
+              <w:t>ime”</w:t>
             </w:r>
             <w:r>
               <w:t xml:space="preserve">: </w:t>
@@ -4221,7 +4246,10 @@
               <w:t>“</w:t>
             </w:r>
             <w:r>
-              <w:t>content</w:t>
+              <w:t>C</w:t>
+            </w:r>
+            <w:r>
+              <w:t>ontent</w:t>
             </w:r>
             <w:r>
               <w:t>”: “Content of post”</w:t>
@@ -4520,10 +4548,7 @@
           </w:tcPr>
           <w:p>
             <w:r>
-              <w:t>post-</w:t>
-            </w:r>
-            <w:r>
-              <w:t>id</w:t>
+              <w:t>PID</w:t>
             </w:r>
           </w:p>
         </w:tc>
@@ -4980,7 +5005,7 @@
           </w:tcPr>
           <w:p>
             <w:r>
-              <w:t>post-id</w:t>
+              <w:t>PID</w:t>
             </w:r>
           </w:p>
         </w:tc>
@@ -5078,11 +5103,17 @@
           </w:p>
           <w:p>
             <w:r>
-              <w:t xml:space="preserve">[{comment-id: 43, user-id: 37, post-id: 123, content: ‘here is some content’, </w:t>
+              <w:t>[{CID: 43, UID: 37, PID: 123, C</w:t>
+            </w:r>
+            <w:r>
+              <w:t>o</w:t>
+            </w:r>
+            <w:r>
+              <w:t xml:space="preserve">ntent: ‘here is some content’, </w:t>
             </w:r>
             <w:proofErr w:type="spellStart"/>
             <w:r>
-              <w:t>likecount</w:t>
+              <w:t>LikeCount</w:t>
             </w:r>
             <w:proofErr w:type="spellEnd"/>
             <w:r>
@@ -5090,11 +5121,14 @@
             </w:r>
             <w:proofErr w:type="spellStart"/>
             <w:r>
-              <w:t>dislikecount</w:t>
+              <w:t>DislikeCount</w:t>
             </w:r>
             <w:proofErr w:type="spellEnd"/>
             <w:r>
-              <w:t>; 9, time: 467546546}, …]</w:t>
+              <w:t>; 9, T</w:t>
+            </w:r>
+            <w:r>
+              <w:t>ime: 467546546}, …]</w:t>
             </w:r>
           </w:p>
           <w:p>
@@ -5267,7 +5301,7 @@
           </w:tcPr>
           <w:p>
             <w:r>
-              <w:t>comment-id</w:t>
+              <w:t>CID</w:t>
             </w:r>
           </w:p>
         </w:tc>
@@ -5359,28 +5393,43 @@
           </w:p>
           <w:p>
             <w:r>
-              <w:t>comment-id: 123</w:t>
-            </w:r>
-          </w:p>
-          <w:p>
-            <w:r>
-              <w:t>user-id: 55</w:t>
-            </w:r>
-          </w:p>
-          <w:p>
-            <w:r>
-              <w:t>post-id: 12</w:t>
-            </w:r>
-          </w:p>
-          <w:p>
-            <w:r>
-              <w:t>content: “some content”</w:t>
+              <w:t>CID</w:t>
+            </w:r>
+            <w:r>
+              <w:t>: 123</w:t>
+            </w:r>
+          </w:p>
+          <w:p>
+            <w:r>
+              <w:t>UID</w:t>
+            </w:r>
+            <w:r>
+              <w:t>: 55</w:t>
+            </w:r>
+          </w:p>
+          <w:p>
+            <w:r>
+              <w:t>PID</w:t>
+            </w:r>
+            <w:r>
+              <w:t>: 12</w:t>
+            </w:r>
+          </w:p>
+          <w:p>
+            <w:r>
+              <w:t>C</w:t>
+            </w:r>
+            <w:r>
+              <w:t>ontent: “some content”</w:t>
             </w:r>
           </w:p>
           <w:p>
             <w:proofErr w:type="spellStart"/>
             <w:r>
-              <w:t>likeCount</w:t>
+              <w:t>L</w:t>
+            </w:r>
+            <w:r>
+              <w:t>ikeCount</w:t>
             </w:r>
             <w:proofErr w:type="spellEnd"/>
             <w:r>
@@ -5390,7 +5439,10 @@
           <w:p>
             <w:proofErr w:type="spellStart"/>
             <w:r>
-              <w:t>dislikeCount</w:t>
+              <w:t>D</w:t>
+            </w:r>
+            <w:r>
+              <w:t>islikeCount</w:t>
             </w:r>
             <w:proofErr w:type="spellEnd"/>
             <w:r>
@@ -5399,7 +5451,10 @@
           </w:p>
           <w:p>
             <w:r>
-              <w:t>time: 657654432467533</w:t>
+              <w:t>T</w:t>
+            </w:r>
+            <w:r>
+              <w:t>ime: 657654432467533</w:t>
             </w:r>
           </w:p>
           <w:p/>
@@ -5653,10 +5708,7 @@
           </w:tcPr>
           <w:p>
             <w:r>
-              <w:t>user-i</w:t>
-            </w:r>
-            <w:r>
-              <w:t>d</w:t>
+              <w:t>UID</w:t>
             </w:r>
           </w:p>
         </w:tc>
@@ -5693,10 +5745,7 @@
           </w:tcPr>
           <w:p>
             <w:r>
-              <w:t>post-i</w:t>
-            </w:r>
-            <w:r>
-              <w:t>d</w:t>
+              <w:t>PID</w:t>
             </w:r>
           </w:p>
         </w:tc>
@@ -5736,7 +5785,10 @@
           </w:tcPr>
           <w:p>
             <w:r>
-              <w:t>content</w:t>
+              <w:t>C</w:t>
+            </w:r>
+            <w:r>
+              <w:t>ontent</w:t>
             </w:r>
           </w:p>
         </w:tc>
@@ -5821,23 +5873,26 @@
           </w:p>
           <w:p>
             <w:r>
-              <w:t>“user-i</w:t>
-            </w:r>
-            <w:r>
-              <w:t>d”: 123</w:t>
-            </w:r>
-          </w:p>
-          <w:p>
-            <w:r>
-              <w:t>“post-i</w:t>
-            </w:r>
-            <w:r>
-              <w:t>d”: 456</w:t>
-            </w:r>
-          </w:p>
-          <w:p>
-            <w:r>
-              <w:t>“content”: “c</w:t>
+              <w:t>“UID</w:t>
+            </w:r>
+            <w:r>
+              <w:t>”: 123</w:t>
+            </w:r>
+          </w:p>
+          <w:p>
+            <w:r>
+              <w:t>“PID</w:t>
+            </w:r>
+            <w:r>
+              <w:t>”: 456</w:t>
+            </w:r>
+          </w:p>
+          <w:p>
+            <w:r>
+              <w:t>“C</w:t>
+            </w:r>
+            <w:r>
+              <w:t>ontent”: “c</w:t>
             </w:r>
             <w:r>
               <w:t>ontent of comment”</w:t>
@@ -6154,7 +6209,7 @@
           </w:tcPr>
           <w:p>
             <w:r>
-              <w:t>comment-id</w:t>
+              <w:t>CID</w:t>
             </w:r>
           </w:p>
         </w:tc>
@@ -6562,10 +6617,7 @@
           </w:tcPr>
           <w:p>
             <w:r>
-              <w:t>user-</w:t>
-            </w:r>
-            <w:r>
-              <w:t>id</w:t>
+              <w:t>UID</w:t>
             </w:r>
           </w:p>
         </w:tc>
@@ -6665,7 +6717,10 @@
           </w:p>
           <w:p>
             <w:r>
-              <w:t>name: “</w:t>
+              <w:t>N</w:t>
+            </w:r>
+            <w:r>
+              <w:t>ame: “</w:t>
             </w:r>
             <w:proofErr w:type="spellStart"/>
             <w:r>
@@ -6678,7 +6733,10 @@
           </w:p>
           <w:p>
             <w:r>
-              <w:t>description: “</w:t>
+              <w:t>D</w:t>
+            </w:r>
+            <w:r>
+              <w:t>escription: “</w:t>
             </w:r>
             <w:proofErr w:type="spellStart"/>
             <w:r>
@@ -7018,10 +7076,7 @@
           </w:tcPr>
           <w:p>
             <w:r>
-              <w:t>user-</w:t>
-            </w:r>
-            <w:r>
-              <w:t>id</w:t>
+              <w:t>UID</w:t>
             </w:r>
           </w:p>
         </w:tc>
@@ -7154,7 +7209,10 @@
               <w:t>“</w:t>
             </w:r>
             <w:r>
-              <w:t>content</w:t>
+              <w:t>C</w:t>
+            </w:r>
+            <w:r>
+              <w:t>ontent</w:t>
             </w:r>
             <w:r>
               <w:t>”: “content of description”</w:t>
@@ -7521,7 +7579,7 @@
           </w:tcPr>
           <w:p>
             <w:r>
-              <w:t>user-name</w:t>
+              <w:t>Name</w:t>
             </w:r>
           </w:p>
         </w:tc>
@@ -7553,7 +7611,10 @@
           </w:tcPr>
           <w:p>
             <w:r>
-              <w:t>password</w:t>
+              <w:t>P</w:t>
+            </w:r>
+            <w:r>
+              <w:t>assword</w:t>
             </w:r>
           </w:p>
         </w:tc>
@@ -7585,7 +7646,10 @@
           </w:tcPr>
           <w:p>
             <w:r>
-              <w:t>email</w:t>
+              <w:t>E</w:t>
+            </w:r>
+            <w:r>
+              <w:t>mail</w:t>
             </w:r>
           </w:p>
         </w:tc>
@@ -7667,17 +7731,26 @@
           </w:p>
           <w:p>
             <w:r>
-              <w:t xml:space="preserve"> “user-name”: “Alice”</w:t>
-            </w:r>
-          </w:p>
-          <w:p>
-            <w:r>
-              <w:t>“password”: “HJEFKSF5454LKJFLS2543254”</w:t>
-            </w:r>
-          </w:p>
-          <w:p>
-            <w:r>
-              <w:t>“email”: “alice123@gmail.com”</w:t>
+              <w:t xml:space="preserve"> “Name</w:t>
+            </w:r>
+            <w:r>
+              <w:t>”: “Alice”</w:t>
+            </w:r>
+          </w:p>
+          <w:p>
+            <w:r>
+              <w:t>“P</w:t>
+            </w:r>
+            <w:r>
+              <w:t>assword”: “HJEFKSF5454LKJFLS2543254”</w:t>
+            </w:r>
+          </w:p>
+          <w:p>
+            <w:r>
+              <w:t>“E</w:t>
+            </w:r>
+            <w:r>
+              <w:t>mail”: “alice123@gmail.com”</w:t>
             </w:r>
           </w:p>
           <w:p>
@@ -7827,6 +7900,22 @@
     </w:p>
     <w:p>
       <w:pPr>
+        <w:rPr>
+          <w:rFonts w:eastAsiaTheme="minorEastAsia"/>
+          <w:color w:val="5A5A5A" w:themeColor="text1" w:themeTint="A5"/>
+          <w:spacing w:val="15"/>
+          <w:sz w:val="28"/>
+        </w:rPr>
+      </w:pPr>
+      <w:r>
+        <w:rPr>
+          <w:sz w:val="28"/>
+        </w:rPr>
+        <w:br w:type="page"/>
+      </w:r>
+    </w:p>
+    <w:p>
+      <w:pPr>
         <w:pStyle w:val="Subtitle"/>
         <w:rPr>
           <w:sz w:val="28"/>
@@ -7836,6 +7925,7 @@
         <w:rPr>
           <w:sz w:val="28"/>
         </w:rPr>
+        <w:lastRenderedPageBreak/>
         <w:t>Delete</w:t>
       </w:r>
       <w:r>
@@ -7998,11 +8088,10 @@
           </w:tcPr>
           <w:p>
             <w:r>
-              <w:t>user-</w:t>
-            </w:r>
-            <w:r>
-              <w:t>id</w:t>
-            </w:r>
+              <w:t>UID</w:t>
+            </w:r>
+            <w:bookmarkStart w:id="5" w:name="_GoBack"/>
+            <w:bookmarkEnd w:id="5"/>
           </w:p>
         </w:tc>
         <w:tc>
@@ -8445,7 +8534,7 @@
         <w:noProof/>
         <w:color w:val="5B9BD5" w:themeColor="accent1"/>
       </w:rPr>
-      <w:t>20</w:t>
+      <w:t>21</w:t>
     </w:r>
     <w:r>
       <w:rPr>
@@ -10890,7 +10979,7 @@
 </file>
 
 <file path=customXml/itemProps1.xml><?xml version="1.0" encoding="utf-8"?>
-<ds:datastoreItem xmlns:ds="http://schemas.openxmlformats.org/officeDocument/2006/customXml" ds:itemID="{5CE6C2BF-3B73-4183-920C-E5324C922EA9}">
+<ds:datastoreItem xmlns:ds="http://schemas.openxmlformats.org/officeDocument/2006/customXml" ds:itemID="{2CD400BD-9A38-43A1-8D74-9C01ECC631A7}">
   <ds:schemaRefs>
     <ds:schemaRef ds:uri="http://schemas.openxmlformats.org/officeDocument/2006/bibliography"/>
   </ds:schemaRefs>

</xml_diff>

<commit_message>
Changed API so it looks exacly the same as in the code
</commit_message>
<xml_diff>
--- a/Project-files/project-report.docx
+++ b/Project-files/project-report.docx
@@ -3373,7 +3373,7 @@
           <w:sz w:val="28"/>
           <w:shd w:fill="auto" w:val="clear"/>
         </w:rPr>
-        <w:t xml:space="preserve">Get specific post</w:t>
+        <w:t xml:space="preserve">Get post</w:t>
       </w:r>
     </w:p>
     <w:tbl>
@@ -4043,7 +4043,7 @@
                 <w:sz w:val="22"/>
                 <w:shd w:fill="auto" w:val="clear"/>
               </w:rPr>
-              <w:t xml:space="preserve">UID: 34</w:t>
+              <w:t xml:space="preserve">UID: 34,</w:t>
             </w:r>
           </w:p>
           <w:p>
@@ -4855,7 +4855,7 @@
                 <w:sz w:val="22"/>
                 <w:shd w:fill="auto" w:val="clear"/>
               </w:rPr>
-              <w:t xml:space="preserve">Time</w:t>
+              <w:t xml:space="preserve">time</w:t>
             </w:r>
           </w:p>
         </w:tc>
@@ -4987,7 +4987,7 @@
                 <w:sz w:val="22"/>
                 <w:shd w:fill="auto" w:val="clear"/>
               </w:rPr>
-              <w:t xml:space="preserve">Content</w:t>
+              <w:t xml:space="preserve">content</w:t>
             </w:r>
           </w:p>
         </w:tc>
@@ -6655,7 +6655,7 @@
           <w:sz w:val="22"/>
           <w:shd w:fill="auto" w:val="clear"/>
         </w:rPr>
-        <w:t xml:space="preserve">If comment does not exist</w:t>
+        <w:t xml:space="preserve">If post does not exist</w:t>
       </w:r>
     </w:p>
     <w:tbl>
@@ -6837,7 +6837,7 @@
           <w:sz w:val="28"/>
           <w:shd w:fill="auto" w:val="clear"/>
         </w:rPr>
-        <w:t xml:space="preserve">Delete specific post</w:t>
+        <w:t xml:space="preserve">Delete post</w:t>
       </w:r>
     </w:p>
     <w:tbl>
@@ -8619,7 +8619,7 @@
           <w:sz w:val="28"/>
           <w:shd w:fill="auto" w:val="clear"/>
         </w:rPr>
-        <w:t xml:space="preserve">Get specific comment</w:t>
+        <w:t xml:space="preserve">Get comment</w:t>
       </w:r>
     </w:p>
     <w:tbl>
@@ -9159,6 +9159,32 @@
                 <w:sz w:val="22"/>
                 <w:shd w:fill="auto" w:val="clear"/>
               </w:rPr>
+              <w:t xml:space="preserve">{</w:t>
+            </w:r>
+          </w:p>
+          <w:p>
+            <w:pPr>
+              <w:spacing w:before="0" w:after="0" w:line="240"/>
+              <w:ind w:right="0" w:left="0" w:firstLine="0"/>
+              <w:jc w:val="left"/>
+              <w:rPr>
+                <w:rFonts w:ascii="Calibri" w:hAnsi="Calibri" w:cs="Calibri" w:eastAsia="Calibri"/>
+                <w:color w:val="auto"/>
+                <w:spacing w:val="0"/>
+                <w:position w:val="0"/>
+                <w:sz w:val="22"/>
+                <w:shd w:fill="auto" w:val="clear"/>
+              </w:rPr>
+            </w:pPr>
+            <w:r>
+              <w:rPr>
+                <w:rFonts w:ascii="Calibri" w:hAnsi="Calibri" w:cs="Calibri" w:eastAsia="Calibri"/>
+                <w:color w:val="auto"/>
+                <w:spacing w:val="0"/>
+                <w:position w:val="0"/>
+                <w:sz w:val="22"/>
+                <w:shd w:fill="auto" w:val="clear"/>
+              </w:rPr>
               <w:t xml:space="preserve">ID: 123,</w:t>
             </w:r>
           </w:p>
@@ -9317,6 +9343,47 @@
               </w:rPr>
               <w:t xml:space="preserve">Username: ‘Alice’</w:t>
             </w:r>
+          </w:p>
+          <w:p>
+            <w:pPr>
+              <w:spacing w:before="0" w:after="0" w:line="240"/>
+              <w:ind w:right="0" w:left="0" w:firstLine="0"/>
+              <w:jc w:val="left"/>
+              <w:rPr>
+                <w:rFonts w:ascii="Calibri" w:hAnsi="Calibri" w:cs="Calibri" w:eastAsia="Calibri"/>
+                <w:color w:val="auto"/>
+                <w:spacing w:val="0"/>
+                <w:position w:val="0"/>
+                <w:sz w:val="22"/>
+                <w:shd w:fill="auto" w:val="clear"/>
+              </w:rPr>
+            </w:pPr>
+            <w:r>
+              <w:rPr>
+                <w:rFonts w:ascii="Calibri" w:hAnsi="Calibri" w:cs="Calibri" w:eastAsia="Calibri"/>
+                <w:color w:val="auto"/>
+                <w:spacing w:val="0"/>
+                <w:position w:val="0"/>
+                <w:sz w:val="22"/>
+                <w:shd w:fill="auto" w:val="clear"/>
+              </w:rPr>
+              <w:t xml:space="preserve">}</w:t>
+            </w:r>
+          </w:p>
+          <w:p>
+            <w:pPr>
+              <w:spacing w:before="0" w:after="0" w:line="240"/>
+              <w:ind w:right="0" w:left="0" w:firstLine="0"/>
+              <w:jc w:val="left"/>
+              <w:rPr>
+                <w:rFonts w:ascii="Calibri" w:hAnsi="Calibri" w:cs="Calibri" w:eastAsia="Calibri"/>
+                <w:color w:val="auto"/>
+                <w:spacing w:val="0"/>
+                <w:position w:val="0"/>
+                <w:sz w:val="22"/>
+                <w:shd w:fill="auto" w:val="clear"/>
+              </w:rPr>
+            </w:pPr>
           </w:p>
           <w:p>
             <w:pPr>
@@ -9599,7 +9666,7 @@
           <w:sz w:val="28"/>
           <w:shd w:fill="auto" w:val="clear"/>
         </w:rPr>
-        <w:t xml:space="preserve">Create a comment </w:t>
+        <w:t xml:space="preserve">Create comment </w:t>
       </w:r>
     </w:p>
     <w:tbl>
@@ -10959,7 +11026,7 @@
           <w:sz w:val="28"/>
           <w:shd w:fill="auto" w:val="clear"/>
         </w:rPr>
-        <w:t xml:space="preserve">Update a comment (amount of like and dislikes)</w:t>
+        <w:t xml:space="preserve">Update comment (amount of like and dislikes)</w:t>
       </w:r>
     </w:p>
     <w:tbl>
@@ -12195,7 +12262,7 @@
           <w:sz w:val="28"/>
           <w:shd w:fill="auto" w:val="clear"/>
         </w:rPr>
-        <w:t xml:space="preserve">Delete a comment </w:t>
+        <w:t xml:space="preserve">Delete comment </w:t>
       </w:r>
     </w:p>
     <w:tbl>
@@ -12721,48 +12788,6 @@
         <w:jc w:val="left"/>
         <w:rPr>
           <w:rFonts w:ascii="Calibri" w:hAnsi="Calibri" w:cs="Calibri" w:eastAsia="Calibri"/>
-          <w:b/>
-          <w:color w:val="auto"/>
-          <w:spacing w:val="0"/>
-          <w:position w:val="0"/>
-          <w:sz w:val="28"/>
-          <w:shd w:fill="auto" w:val="clear"/>
-        </w:rPr>
-      </w:pPr>
-    </w:p>
-    <w:p>
-      <w:pPr>
-        <w:spacing w:before="0" w:after="160" w:line="259"/>
-        <w:ind w:right="0" w:left="0" w:firstLine="0"/>
-        <w:jc w:val="left"/>
-        <w:rPr>
-          <w:rFonts w:ascii="Calibri" w:hAnsi="Calibri" w:cs="Calibri" w:eastAsia="Calibri"/>
-          <w:color w:val="5A5A5A"/>
-          <w:spacing w:val="15"/>
-          <w:position w:val="0"/>
-          <w:sz w:val="24"/>
-          <w:shd w:fill="auto" w:val="clear"/>
-        </w:rPr>
-      </w:pPr>
-      <w:r>
-        <w:rPr>
-          <w:rFonts w:ascii="Calibri" w:hAnsi="Calibri" w:cs="Calibri" w:eastAsia="Calibri"/>
-          <w:color w:val="5A5A5A"/>
-          <w:spacing w:val="15"/>
-          <w:position w:val="0"/>
-          <w:sz w:val="24"/>
-          <w:shd w:fill="auto" w:val="clear"/>
-        </w:rPr>
-        <w:t xml:space="preserve">Response</w:t>
-      </w:r>
-    </w:p>
-    <w:p>
-      <w:pPr>
-        <w:spacing w:before="0" w:after="160" w:line="259"/>
-        <w:ind w:right="0" w:left="0" w:firstLine="0"/>
-        <w:jc w:val="left"/>
-        <w:rPr>
-          <w:rFonts w:ascii="Calibri" w:hAnsi="Calibri" w:cs="Calibri" w:eastAsia="Calibri"/>
           <w:color w:val="auto"/>
           <w:spacing w:val="0"/>
           <w:position w:val="0"/>
@@ -13133,7 +13158,7 @@
           <w:sz w:val="28"/>
           <w:shd w:fill="auto" w:val="clear"/>
         </w:rPr>
-        <w:t xml:space="preserve">Get user content (name and description)</w:t>
+        <w:t xml:space="preserve">Get user </w:t>
       </w:r>
     </w:p>
     <w:tbl>
@@ -13416,7 +13441,7 @@
                 <w:sz w:val="22"/>
                 <w:shd w:fill="auto" w:val="clear"/>
               </w:rPr>
-              <w:t xml:space="preserve">UID</w:t>
+              <w:t xml:space="preserve">id</w:t>
             </w:r>
           </w:p>
         </w:tc>
@@ -13570,7 +13595,7 @@
           <w:sz w:val="22"/>
           <w:shd w:fill="auto" w:val="clear"/>
         </w:rPr>
-        <w:t xml:space="preserve">If user exist, the response contains status 200 and the user name plus description</w:t>
+        <w:t xml:space="preserve">If user exist, the response contains status 200 and the user </w:t>
       </w:r>
     </w:p>
     <w:tbl>
@@ -13674,109 +13699,167 @@
                 <w:sz w:val="22"/>
                 <w:shd w:fill="auto" w:val="clear"/>
               </w:rPr>
-              <w:t xml:space="preserve">Name: “Sten”</w:t>
-            </w:r>
-          </w:p>
-          <w:p>
-            <w:pPr>
-              <w:spacing w:before="0" w:after="0" w:line="240"/>
-              <w:ind w:right="0" w:left="0" w:firstLine="0"/>
-              <w:jc w:val="left"/>
-              <w:rPr>
-                <w:rFonts w:ascii="Calibri" w:hAnsi="Calibri" w:cs="Calibri" w:eastAsia="Calibri"/>
-                <w:color w:val="auto"/>
-                <w:spacing w:val="0"/>
-                <w:position w:val="0"/>
-                <w:sz w:val="22"/>
-                <w:shd w:fill="auto" w:val="clear"/>
-              </w:rPr>
-            </w:pPr>
-            <w:r>
-              <w:rPr>
-                <w:rFonts w:ascii="Calibri" w:hAnsi="Calibri" w:cs="Calibri" w:eastAsia="Calibri"/>
-                <w:color w:val="auto"/>
-                <w:spacing w:val="0"/>
-                <w:position w:val="0"/>
-                <w:sz w:val="22"/>
-                <w:shd w:fill="auto" w:val="clear"/>
-              </w:rPr>
-              <w:t xml:space="preserve">Description: “Hejsan”</w:t>
-            </w:r>
-          </w:p>
-          <w:p>
-            <w:pPr>
-              <w:spacing w:before="0" w:after="0" w:line="240"/>
-              <w:ind w:right="0" w:left="0" w:firstLine="0"/>
-              <w:jc w:val="left"/>
-              <w:rPr>
-                <w:rFonts w:ascii="Calibri" w:hAnsi="Calibri" w:cs="Calibri" w:eastAsia="Calibri"/>
-                <w:color w:val="auto"/>
-                <w:spacing w:val="0"/>
-                <w:position w:val="0"/>
-                <w:sz w:val="22"/>
-                <w:shd w:fill="auto" w:val="clear"/>
-              </w:rPr>
-            </w:pPr>
-          </w:p>
-          <w:p>
-            <w:pPr>
-              <w:spacing w:before="0" w:after="0" w:line="240"/>
-              <w:ind w:right="0" w:left="0" w:firstLine="0"/>
-              <w:jc w:val="left"/>
-              <w:rPr>
-                <w:rFonts w:ascii="Calibri" w:hAnsi="Calibri" w:cs="Calibri" w:eastAsia="Calibri"/>
-                <w:color w:val="auto"/>
-                <w:spacing w:val="0"/>
-                <w:position w:val="0"/>
-                <w:sz w:val="22"/>
-              </w:rPr>
-            </w:pPr>
+              <w:t xml:space="preserve">{</w:t>
+            </w:r>
+          </w:p>
+          <w:p>
+            <w:pPr>
+              <w:spacing w:before="0" w:after="0" w:line="240"/>
+              <w:ind w:right="0" w:left="0" w:firstLine="0"/>
+              <w:jc w:val="left"/>
+              <w:rPr>
+                <w:rFonts w:ascii="Calibri" w:hAnsi="Calibri" w:cs="Calibri" w:eastAsia="Calibri"/>
+                <w:color w:val="auto"/>
+                <w:spacing w:val="0"/>
+                <w:position w:val="0"/>
+                <w:sz w:val="22"/>
+                <w:shd w:fill="auto" w:val="clear"/>
+              </w:rPr>
+            </w:pPr>
+            <w:r>
+              <w:rPr>
+                <w:rFonts w:ascii="Calibri" w:hAnsi="Calibri" w:cs="Calibri" w:eastAsia="Calibri"/>
+                <w:color w:val="auto"/>
+                <w:spacing w:val="0"/>
+                <w:position w:val="0"/>
+                <w:sz w:val="22"/>
+                <w:shd w:fill="auto" w:val="clear"/>
+              </w:rPr>
+              <w:t xml:space="preserve">ID: 123</w:t>
+            </w:r>
+          </w:p>
+          <w:p>
+            <w:pPr>
+              <w:spacing w:before="0" w:after="0" w:line="240"/>
+              <w:ind w:right="0" w:left="0" w:firstLine="0"/>
+              <w:jc w:val="left"/>
+              <w:rPr>
+                <w:rFonts w:ascii="Calibri" w:hAnsi="Calibri" w:cs="Calibri" w:eastAsia="Calibri"/>
+                <w:color w:val="auto"/>
+                <w:spacing w:val="0"/>
+                <w:position w:val="0"/>
+                <w:sz w:val="22"/>
+                <w:shd w:fill="auto" w:val="clear"/>
+              </w:rPr>
+            </w:pPr>
+            <w:r>
+              <w:rPr>
+                <w:rFonts w:ascii="Calibri" w:hAnsi="Calibri" w:cs="Calibri" w:eastAsia="Calibri"/>
+                <w:color w:val="auto"/>
+                <w:spacing w:val="0"/>
+                <w:position w:val="0"/>
+                <w:sz w:val="22"/>
+                <w:shd w:fill="auto" w:val="clear"/>
+              </w:rPr>
+              <w:t xml:space="preserve">name: 'sten',</w:t>
+            </w:r>
+          </w:p>
+          <w:p>
+            <w:pPr>
+              <w:spacing w:before="0" w:after="0" w:line="240"/>
+              <w:ind w:right="0" w:left="0" w:firstLine="0"/>
+              <w:jc w:val="left"/>
+              <w:rPr>
+                <w:rFonts w:ascii="Calibri" w:hAnsi="Calibri" w:cs="Calibri" w:eastAsia="Calibri"/>
+                <w:color w:val="auto"/>
+                <w:spacing w:val="0"/>
+                <w:position w:val="0"/>
+                <w:sz w:val="22"/>
+                <w:shd w:fill="auto" w:val="clear"/>
+              </w:rPr>
+            </w:pPr>
+            <w:r>
+              <w:rPr>
+                <w:rFonts w:ascii="Calibri" w:hAnsi="Calibri" w:cs="Calibri" w:eastAsia="Calibri"/>
+                <w:color w:val="auto"/>
+                <w:spacing w:val="0"/>
+                <w:position w:val="0"/>
+                <w:sz w:val="22"/>
+                <w:shd w:fill="auto" w:val="clear"/>
+              </w:rPr>
+              <w:t xml:space="preserve">password: '23424k2j34',</w:t>
+            </w:r>
+          </w:p>
+          <w:p>
+            <w:pPr>
+              <w:spacing w:before="0" w:after="0" w:line="240"/>
+              <w:ind w:right="0" w:left="0" w:firstLine="0"/>
+              <w:jc w:val="left"/>
+              <w:rPr>
+                <w:rFonts w:ascii="Calibri" w:hAnsi="Calibri" w:cs="Calibri" w:eastAsia="Calibri"/>
+                <w:color w:val="auto"/>
+                <w:spacing w:val="0"/>
+                <w:position w:val="0"/>
+                <w:sz w:val="22"/>
+                <w:shd w:fill="auto" w:val="clear"/>
+              </w:rPr>
+            </w:pPr>
+            <w:r>
+              <w:rPr>
+                <w:rFonts w:ascii="Calibri" w:hAnsi="Calibri" w:cs="Calibri" w:eastAsia="Calibri"/>
+                <w:color w:val="auto"/>
+                <w:spacing w:val="0"/>
+                <w:position w:val="0"/>
+                <w:sz w:val="22"/>
+                <w:shd w:fill="auto" w:val="clear"/>
+              </w:rPr>
+              <w:t xml:space="preserve">email: '123@gmail.com',</w:t>
+            </w:r>
+          </w:p>
+          <w:p>
+            <w:pPr>
+              <w:spacing w:before="0" w:after="0" w:line="240"/>
+              <w:ind w:right="0" w:left="0" w:firstLine="0"/>
+              <w:jc w:val="left"/>
+              <w:rPr>
+                <w:rFonts w:ascii="Calibri" w:hAnsi="Calibri" w:cs="Calibri" w:eastAsia="Calibri"/>
+                <w:color w:val="auto"/>
+                <w:spacing w:val="0"/>
+                <w:position w:val="0"/>
+                <w:sz w:val="22"/>
+                <w:shd w:fill="auto" w:val="clear"/>
+              </w:rPr>
+            </w:pPr>
+            <w:r>
+              <w:rPr>
+                <w:rFonts w:ascii="Calibri" w:hAnsi="Calibri" w:cs="Calibri" w:eastAsia="Calibri"/>
+                <w:color w:val="auto"/>
+                <w:spacing w:val="0"/>
+                <w:position w:val="0"/>
+                <w:sz w:val="22"/>
+                <w:shd w:fill="auto" w:val="clear"/>
+              </w:rPr>
+              <w:t xml:space="preserve">description: 'hejsan'</w:t>
+            </w:r>
+          </w:p>
+          <w:p>
+            <w:pPr>
+              <w:spacing w:before="0" w:after="0" w:line="240"/>
+              <w:ind w:right="0" w:left="0" w:firstLine="0"/>
+              <w:jc w:val="left"/>
+              <w:rPr>
+                <w:rFonts w:ascii="Calibri" w:hAnsi="Calibri" w:cs="Calibri" w:eastAsia="Calibri"/>
+                <w:color w:val="auto"/>
+                <w:spacing w:val="0"/>
+                <w:position w:val="0"/>
+                <w:sz w:val="22"/>
+              </w:rPr>
+            </w:pPr>
+            <w:r>
+              <w:rPr>
+                <w:rFonts w:ascii="Calibri" w:hAnsi="Calibri" w:cs="Calibri" w:eastAsia="Calibri"/>
+                <w:color w:val="auto"/>
+                <w:spacing w:val="0"/>
+                <w:position w:val="0"/>
+                <w:sz w:val="22"/>
+                <w:shd w:fill="auto" w:val="clear"/>
+              </w:rPr>
+              <w:t xml:space="preserve">}</w:t>
+            </w:r>
           </w:p>
         </w:tc>
       </w:tr>
     </w:tbl>
-    <w:p>
-      <w:pPr>
-        <w:spacing w:before="0" w:after="160" w:line="259"/>
-        <w:ind w:right="0" w:left="0" w:firstLine="0"/>
-        <w:jc w:val="left"/>
-        <w:rPr>
-          <w:rFonts w:ascii="Calibri" w:hAnsi="Calibri" w:cs="Calibri" w:eastAsia="Calibri"/>
-          <w:b/>
-          <w:color w:val="auto"/>
-          <w:spacing w:val="0"/>
-          <w:position w:val="0"/>
-          <w:sz w:val="28"/>
-          <w:shd w:fill="auto" w:val="clear"/>
-        </w:rPr>
-      </w:pPr>
-    </w:p>
-    <w:p>
-      <w:pPr>
-        <w:spacing w:before="0" w:after="160" w:line="259"/>
-        <w:ind w:right="0" w:left="0" w:firstLine="0"/>
-        <w:jc w:val="left"/>
-        <w:rPr>
-          <w:rFonts w:ascii="Calibri" w:hAnsi="Calibri" w:cs="Calibri" w:eastAsia="Calibri"/>
-          <w:color w:val="5A5A5A"/>
-          <w:spacing w:val="15"/>
-          <w:position w:val="0"/>
-          <w:sz w:val="24"/>
-          <w:shd w:fill="auto" w:val="clear"/>
-        </w:rPr>
-      </w:pPr>
-      <w:r>
-        <w:rPr>
-          <w:rFonts w:ascii="Calibri" w:hAnsi="Calibri" w:cs="Calibri" w:eastAsia="Calibri"/>
-          <w:color w:val="5A5A5A"/>
-          <w:spacing w:val="15"/>
-          <w:position w:val="0"/>
-          <w:sz w:val="24"/>
-          <w:shd w:fill="auto" w:val="clear"/>
-        </w:rPr>
-        <w:t xml:space="preserve">Response</w:t>
-      </w:r>
-    </w:p>
     <w:p>
       <w:pPr>
         <w:spacing w:before="0" w:after="160" w:line="259"/>
@@ -13840,18 +13923,44 @@
                 <w:spacing w:val="0"/>
                 <w:position w:val="0"/>
                 <w:sz w:val="22"/>
-              </w:rPr>
-            </w:pPr>
-            <w:r>
-              <w:rPr>
-                <w:rFonts w:ascii="Calibri" w:hAnsi="Calibri" w:cs="Calibri" w:eastAsia="Calibri"/>
-                <w:color w:val="auto"/>
-                <w:spacing w:val="0"/>
-                <w:position w:val="0"/>
-                <w:sz w:val="22"/>
-                <w:shd w:fill="auto" w:val="clear"/>
-              </w:rPr>
-              <w:t xml:space="preserve">Status: 400 BAD REQUEST</w:t>
+                <w:shd w:fill="auto" w:val="clear"/>
+              </w:rPr>
+            </w:pPr>
+            <w:r>
+              <w:rPr>
+                <w:rFonts w:ascii="Calibri" w:hAnsi="Calibri" w:cs="Calibri" w:eastAsia="Calibri"/>
+                <w:color w:val="auto"/>
+                <w:spacing w:val="0"/>
+                <w:position w:val="0"/>
+                <w:sz w:val="22"/>
+                <w:shd w:fill="auto" w:val="clear"/>
+              </w:rPr>
+              <w:t xml:space="preserve">Status: 400</w:t>
+            </w:r>
+          </w:p>
+          <w:p>
+            <w:pPr>
+              <w:spacing w:before="0" w:after="0" w:line="240"/>
+              <w:ind w:right="0" w:left="0" w:firstLine="0"/>
+              <w:jc w:val="left"/>
+              <w:rPr>
+                <w:rFonts w:ascii="Calibri" w:hAnsi="Calibri" w:cs="Calibri" w:eastAsia="Calibri"/>
+                <w:color w:val="auto"/>
+                <w:spacing w:val="0"/>
+                <w:position w:val="0"/>
+                <w:sz w:val="22"/>
+              </w:rPr>
+            </w:pPr>
+            <w:r>
+              <w:rPr>
+                <w:rFonts w:ascii="Calibri" w:hAnsi="Calibri" w:cs="Calibri" w:eastAsia="Calibri"/>
+                <w:color w:val="auto"/>
+                <w:spacing w:val="0"/>
+                <w:position w:val="0"/>
+                <w:sz w:val="22"/>
+                <w:shd w:fill="auto" w:val="clear"/>
+              </w:rPr>
+              <w:t xml:space="preserve">'user does not exist'</w:t>
             </w:r>
           </w:p>
         </w:tc>
@@ -14040,7 +14149,7 @@
           <w:sz w:val="28"/>
           <w:shd w:fill="auto" w:val="clear"/>
         </w:rPr>
-        <w:t xml:space="preserve">Update user description</w:t>
+        <w:t xml:space="preserve">Update user (description and profile picture)</w:t>
       </w:r>
     </w:p>
     <w:tbl>
@@ -14323,7 +14432,7 @@
                 <w:sz w:val="22"/>
                 <w:shd w:fill="auto" w:val="clear"/>
               </w:rPr>
-              <w:t xml:space="preserve">UID</w:t>
+              <w:t xml:space="preserve">id</w:t>
             </w:r>
           </w:p>
         </w:tc>
@@ -14455,7 +14564,7 @@
                 <w:sz w:val="22"/>
                 <w:shd w:fill="auto" w:val="clear"/>
               </w:rPr>
-              <w:t xml:space="preserve">Content</w:t>
+              <w:t xml:space="preserve">description</w:t>
             </w:r>
           </w:p>
         </w:tc>
@@ -14539,7 +14648,7 @@
                 <w:sz w:val="22"/>
                 <w:shd w:fill="auto" w:val="clear"/>
               </w:rPr>
-              <w:t xml:space="preserve">Content of description, sent in the body</w:t>
+              <w:t xml:space="preserve">user description, sent in the body</w:t>
             </w:r>
           </w:p>
         </w:tc>
@@ -14687,7 +14796,29 @@
                 <w:sz w:val="22"/>
                 <w:shd w:fill="auto" w:val="clear"/>
               </w:rPr>
-              <w:t xml:space="preserve"> “Content”: “content of description”</w:t>
+              <w:t xml:space="preserve"> “</w:t>
+            </w:r>
+            <w:r>
+              <w:rPr>
+                <w:rFonts w:ascii="Calibri" w:hAnsi="Calibri" w:cs="Calibri" w:eastAsia="Calibri"/>
+                <w:color w:val="auto"/>
+                <w:spacing w:val="0"/>
+                <w:position w:val="0"/>
+                <w:sz w:val="22"/>
+                <w:shd w:fill="auto" w:val="clear"/>
+              </w:rPr>
+              <w:t xml:space="preserve">description</w:t>
+            </w:r>
+            <w:r>
+              <w:rPr>
+                <w:rFonts w:ascii="Calibri" w:hAnsi="Calibri" w:cs="Calibri" w:eastAsia="Calibri"/>
+                <w:color w:val="auto"/>
+                <w:spacing w:val="0"/>
+                <w:position w:val="0"/>
+                <w:sz w:val="22"/>
+                <w:shd w:fill="auto" w:val="clear"/>
+              </w:rPr>
+              <w:t xml:space="preserve">”: “some description”</w:t>
             </w:r>
           </w:p>
           <w:p>
@@ -14872,48 +15003,6 @@
         <w:jc w:val="left"/>
         <w:rPr>
           <w:rFonts w:ascii="Calibri" w:hAnsi="Calibri" w:cs="Calibri" w:eastAsia="Calibri"/>
-          <w:b/>
-          <w:color w:val="auto"/>
-          <w:spacing w:val="0"/>
-          <w:position w:val="0"/>
-          <w:sz w:val="28"/>
-          <w:shd w:fill="auto" w:val="clear"/>
-        </w:rPr>
-      </w:pPr>
-    </w:p>
-    <w:p>
-      <w:pPr>
-        <w:spacing w:before="0" w:after="160" w:line="259"/>
-        <w:ind w:right="0" w:left="0" w:firstLine="0"/>
-        <w:jc w:val="left"/>
-        <w:rPr>
-          <w:rFonts w:ascii="Calibri" w:hAnsi="Calibri" w:cs="Calibri" w:eastAsia="Calibri"/>
-          <w:color w:val="5A5A5A"/>
-          <w:spacing w:val="15"/>
-          <w:position w:val="0"/>
-          <w:sz w:val="24"/>
-          <w:shd w:fill="auto" w:val="clear"/>
-        </w:rPr>
-      </w:pPr>
-      <w:r>
-        <w:rPr>
-          <w:rFonts w:ascii="Calibri" w:hAnsi="Calibri" w:cs="Calibri" w:eastAsia="Calibri"/>
-          <w:color w:val="5A5A5A"/>
-          <w:spacing w:val="15"/>
-          <w:position w:val="0"/>
-          <w:sz w:val="24"/>
-          <w:shd w:fill="auto" w:val="clear"/>
-        </w:rPr>
-        <w:t xml:space="preserve">Response</w:t>
-      </w:r>
-    </w:p>
-    <w:p>
-      <w:pPr>
-        <w:spacing w:before="0" w:after="160" w:line="259"/>
-        <w:ind w:right="0" w:left="0" w:firstLine="0"/>
-        <w:jc w:val="left"/>
-        <w:rPr>
-          <w:rFonts w:ascii="Calibri" w:hAnsi="Calibri" w:cs="Calibri" w:eastAsia="Calibri"/>
           <w:color w:val="auto"/>
           <w:spacing w:val="0"/>
           <w:position w:val="0"/>
@@ -14982,22 +15071,33 @@
                 <w:sz w:val="22"/>
                 <w:shd w:fill="auto" w:val="clear"/>
               </w:rPr>
-              <w:t xml:space="preserve">Status: 400 BAD REQUEST</w:t>
-            </w:r>
-          </w:p>
-          <w:p>
-            <w:pPr>
-              <w:spacing w:before="0" w:after="0" w:line="240"/>
-              <w:ind w:right="0" w:left="0" w:firstLine="0"/>
-              <w:jc w:val="left"/>
-              <w:rPr>
-                <w:rFonts w:ascii="Calibri" w:hAnsi="Calibri" w:cs="Calibri" w:eastAsia="Calibri"/>
-                <w:color w:val="auto"/>
-                <w:spacing w:val="0"/>
-                <w:position w:val="0"/>
-                <w:sz w:val="22"/>
-              </w:rPr>
-            </w:pPr>
+              <w:t xml:space="preserve">Status: 400 </w:t>
+            </w:r>
+          </w:p>
+          <w:p>
+            <w:pPr>
+              <w:spacing w:before="0" w:after="0" w:line="240"/>
+              <w:ind w:right="0" w:left="0" w:firstLine="0"/>
+              <w:jc w:val="left"/>
+              <w:rPr>
+                <w:rFonts w:ascii="Calibri" w:hAnsi="Calibri" w:cs="Calibri" w:eastAsia="Calibri"/>
+                <w:color w:val="auto"/>
+                <w:spacing w:val="0"/>
+                <w:position w:val="0"/>
+                <w:sz w:val="22"/>
+              </w:rPr>
+            </w:pPr>
+            <w:r>
+              <w:rPr>
+                <w:rFonts w:ascii="Calibri" w:hAnsi="Calibri" w:cs="Calibri" w:eastAsia="Calibri"/>
+                <w:color w:val="auto"/>
+                <w:spacing w:val="0"/>
+                <w:position w:val="0"/>
+                <w:sz w:val="22"/>
+                <w:shd w:fill="auto" w:val="clear"/>
+              </w:rPr>
+              <w:t xml:space="preserve">'user does not exist'</w:t>
+            </w:r>
           </w:p>
         </w:tc>
       </w:tr>
@@ -15452,7 +15552,7 @@
                 <w:sz w:val="22"/>
                 <w:shd w:fill="auto" w:val="clear"/>
               </w:rPr>
-              <w:t xml:space="preserve">Name</w:t>
+              <w:t xml:space="preserve">name</w:t>
             </w:r>
           </w:p>
         </w:tc>
@@ -15584,7 +15684,7 @@
                 <w:sz w:val="22"/>
                 <w:shd w:fill="auto" w:val="clear"/>
               </w:rPr>
-              <w:t xml:space="preserve">Password</w:t>
+              <w:t xml:space="preserve">password</w:t>
             </w:r>
           </w:p>
         </w:tc>
@@ -15716,7 +15816,7 @@
                 <w:sz w:val="22"/>
                 <w:shd w:fill="auto" w:val="clear"/>
               </w:rPr>
-              <w:t xml:space="preserve">Email</w:t>
+              <w:t xml:space="preserve">email</w:t>
             </w:r>
           </w:p>
         </w:tc>
@@ -15948,59 +16048,59 @@
                 <w:sz w:val="22"/>
                 <w:shd w:fill="auto" w:val="clear"/>
               </w:rPr>
-              <w:t xml:space="preserve"> “Name”: “Alice”</w:t>
-            </w:r>
-          </w:p>
-          <w:p>
-            <w:pPr>
-              <w:spacing w:before="0" w:after="0" w:line="240"/>
-              <w:ind w:right="0" w:left="0" w:firstLine="0"/>
-              <w:jc w:val="left"/>
-              <w:rPr>
-                <w:rFonts w:ascii="Calibri" w:hAnsi="Calibri" w:cs="Calibri" w:eastAsia="Calibri"/>
-                <w:color w:val="auto"/>
-                <w:spacing w:val="0"/>
-                <w:position w:val="0"/>
-                <w:sz w:val="22"/>
-                <w:shd w:fill="auto" w:val="clear"/>
-              </w:rPr>
-            </w:pPr>
-            <w:r>
-              <w:rPr>
-                <w:rFonts w:ascii="Calibri" w:hAnsi="Calibri" w:cs="Calibri" w:eastAsia="Calibri"/>
-                <w:color w:val="auto"/>
-                <w:spacing w:val="0"/>
-                <w:position w:val="0"/>
-                <w:sz w:val="22"/>
-                <w:shd w:fill="auto" w:val="clear"/>
-              </w:rPr>
-              <w:t xml:space="preserve">“Password”: “HJEFKSF5454LKJFLS2543254”</w:t>
-            </w:r>
-          </w:p>
-          <w:p>
-            <w:pPr>
-              <w:spacing w:before="0" w:after="0" w:line="240"/>
-              <w:ind w:right="0" w:left="0" w:firstLine="0"/>
-              <w:jc w:val="left"/>
-              <w:rPr>
-                <w:rFonts w:ascii="Calibri" w:hAnsi="Calibri" w:cs="Calibri" w:eastAsia="Calibri"/>
-                <w:color w:val="auto"/>
-                <w:spacing w:val="0"/>
-                <w:position w:val="0"/>
-                <w:sz w:val="22"/>
-                <w:shd w:fill="auto" w:val="clear"/>
-              </w:rPr>
-            </w:pPr>
-            <w:r>
-              <w:rPr>
-                <w:rFonts w:ascii="Calibri" w:hAnsi="Calibri" w:cs="Calibri" w:eastAsia="Calibri"/>
-                <w:color w:val="auto"/>
-                <w:spacing w:val="0"/>
-                <w:position w:val="0"/>
-                <w:sz w:val="22"/>
-                <w:shd w:fill="auto" w:val="clear"/>
-              </w:rPr>
-              <w:t xml:space="preserve">“Email”: “alice123@gmail.com”</w:t>
+              <w:t xml:space="preserve"> “name”: “Alice”,</w:t>
+            </w:r>
+          </w:p>
+          <w:p>
+            <w:pPr>
+              <w:spacing w:before="0" w:after="0" w:line="240"/>
+              <w:ind w:right="0" w:left="0" w:firstLine="0"/>
+              <w:jc w:val="left"/>
+              <w:rPr>
+                <w:rFonts w:ascii="Calibri" w:hAnsi="Calibri" w:cs="Calibri" w:eastAsia="Calibri"/>
+                <w:color w:val="auto"/>
+                <w:spacing w:val="0"/>
+                <w:position w:val="0"/>
+                <w:sz w:val="22"/>
+                <w:shd w:fill="auto" w:val="clear"/>
+              </w:rPr>
+            </w:pPr>
+            <w:r>
+              <w:rPr>
+                <w:rFonts w:ascii="Calibri" w:hAnsi="Calibri" w:cs="Calibri" w:eastAsia="Calibri"/>
+                <w:color w:val="auto"/>
+                <w:spacing w:val="0"/>
+                <w:position w:val="0"/>
+                <w:sz w:val="22"/>
+                <w:shd w:fill="auto" w:val="clear"/>
+              </w:rPr>
+              <w:t xml:space="preserve">“password”: “23424kj234”,</w:t>
+            </w:r>
+          </w:p>
+          <w:p>
+            <w:pPr>
+              <w:spacing w:before="0" w:after="0" w:line="240"/>
+              <w:ind w:right="0" w:left="0" w:firstLine="0"/>
+              <w:jc w:val="left"/>
+              <w:rPr>
+                <w:rFonts w:ascii="Calibri" w:hAnsi="Calibri" w:cs="Calibri" w:eastAsia="Calibri"/>
+                <w:color w:val="auto"/>
+                <w:spacing w:val="0"/>
+                <w:position w:val="0"/>
+                <w:sz w:val="22"/>
+                <w:shd w:fill="auto" w:val="clear"/>
+              </w:rPr>
+            </w:pPr>
+            <w:r>
+              <w:rPr>
+                <w:rFonts w:ascii="Calibri" w:hAnsi="Calibri" w:cs="Calibri" w:eastAsia="Calibri"/>
+                <w:color w:val="auto"/>
+                <w:spacing w:val="0"/>
+                <w:position w:val="0"/>
+                <w:sz w:val="22"/>
+                <w:shd w:fill="auto" w:val="clear"/>
+              </w:rPr>
+              <w:t xml:space="preserve">“email”: “alice123@gmail.com”</w:t>
             </w:r>
           </w:p>
           <w:p>
@@ -16095,7 +16195,7 @@
           <w:sz w:val="22"/>
           <w:shd w:fill="auto" w:val="clear"/>
         </w:rPr>
-        <w:t xml:space="preserve">If successfully created user, response contains status 201 and the new user</w:t>
+        <w:t xml:space="preserve">If successfully created user, response contains status 201 and location of the new user</w:t>
       </w:r>
     </w:p>
     <w:tbl>
@@ -16198,54 +16298,12 @@
                 <w:sz w:val="22"/>
                 <w:shd w:fill="auto" w:val="clear"/>
               </w:rPr>
-              <w:t xml:space="preserve">Location: users/345</w:t>
+              <w:t xml:space="preserve">Location: /users/345</w:t>
             </w:r>
           </w:p>
         </w:tc>
       </w:tr>
     </w:tbl>
-    <w:p>
-      <w:pPr>
-        <w:spacing w:before="0" w:after="160" w:line="259"/>
-        <w:ind w:right="0" w:left="0" w:firstLine="0"/>
-        <w:jc w:val="left"/>
-        <w:rPr>
-          <w:rFonts w:ascii="Calibri" w:hAnsi="Calibri" w:cs="Calibri" w:eastAsia="Calibri"/>
-          <w:b/>
-          <w:color w:val="auto"/>
-          <w:spacing w:val="0"/>
-          <w:position w:val="0"/>
-          <w:sz w:val="28"/>
-          <w:shd w:fill="auto" w:val="clear"/>
-        </w:rPr>
-      </w:pPr>
-    </w:p>
-    <w:p>
-      <w:pPr>
-        <w:spacing w:before="0" w:after="160" w:line="259"/>
-        <w:ind w:right="0" w:left="0" w:firstLine="0"/>
-        <w:jc w:val="left"/>
-        <w:rPr>
-          <w:rFonts w:ascii="Calibri" w:hAnsi="Calibri" w:cs="Calibri" w:eastAsia="Calibri"/>
-          <w:color w:val="5A5A5A"/>
-          <w:spacing w:val="15"/>
-          <w:position w:val="0"/>
-          <w:sz w:val="24"/>
-          <w:shd w:fill="auto" w:val="clear"/>
-        </w:rPr>
-      </w:pPr>
-      <w:r>
-        <w:rPr>
-          <w:rFonts w:ascii="Calibri" w:hAnsi="Calibri" w:cs="Calibri" w:eastAsia="Calibri"/>
-          <w:color w:val="5A5A5A"/>
-          <w:spacing w:val="15"/>
-          <w:position w:val="0"/>
-          <w:sz w:val="24"/>
-          <w:shd w:fill="auto" w:val="clear"/>
-        </w:rPr>
-        <w:t xml:space="preserve">Response</w:t>
-      </w:r>
-    </w:p>
     <w:p>
       <w:pPr>
         <w:spacing w:before="0" w:after="160" w:line="259"/>
@@ -16321,22 +16379,33 @@
                 <w:sz w:val="22"/>
                 <w:shd w:fill="auto" w:val="clear"/>
               </w:rPr>
-              <w:t xml:space="preserve">Status: 400 BAD REQUEST</w:t>
-            </w:r>
-          </w:p>
-          <w:p>
-            <w:pPr>
-              <w:spacing w:before="0" w:after="0" w:line="240"/>
-              <w:ind w:right="0" w:left="0" w:firstLine="0"/>
-              <w:jc w:val="left"/>
-              <w:rPr>
-                <w:rFonts w:ascii="Calibri" w:hAnsi="Calibri" w:cs="Calibri" w:eastAsia="Calibri"/>
-                <w:color w:val="auto"/>
-                <w:spacing w:val="0"/>
-                <w:position w:val="0"/>
-                <w:sz w:val="22"/>
-              </w:rPr>
-            </w:pPr>
+              <w:t xml:space="preserve">Status: 400 </w:t>
+            </w:r>
+          </w:p>
+          <w:p>
+            <w:pPr>
+              <w:spacing w:before="0" w:after="0" w:line="240"/>
+              <w:ind w:right="0" w:left="0" w:firstLine="0"/>
+              <w:jc w:val="left"/>
+              <w:rPr>
+                <w:rFonts w:ascii="Calibri" w:hAnsi="Calibri" w:cs="Calibri" w:eastAsia="Calibri"/>
+                <w:color w:val="auto"/>
+                <w:spacing w:val="0"/>
+                <w:position w:val="0"/>
+                <w:sz w:val="22"/>
+              </w:rPr>
+            </w:pPr>
+            <w:r>
+              <w:rPr>
+                <w:rFonts w:ascii="Calibri" w:hAnsi="Calibri" w:cs="Calibri" w:eastAsia="Calibri"/>
+                <w:color w:val="auto"/>
+                <w:spacing w:val="0"/>
+                <w:position w:val="0"/>
+                <w:sz w:val="22"/>
+                <w:shd w:fill="auto" w:val="clear"/>
+              </w:rPr>
+              <w:t xml:space="preserve">'username or email is already taken'</w:t>
+            </w:r>
           </w:p>
         </w:tc>
       </w:tr>
@@ -16736,7 +16805,7 @@
                 <w:sz w:val="22"/>
                 <w:shd w:fill="auto" w:val="clear"/>
               </w:rPr>
-              <w:t xml:space="preserve">UID</w:t>
+              <w:t xml:space="preserve">id</w:t>
             </w:r>
           </w:p>
         </w:tc>
@@ -16945,65 +17014,49 @@
                 <w:spacing w:val="0"/>
                 <w:position w:val="0"/>
                 <w:sz w:val="22"/>
-              </w:rPr>
-            </w:pPr>
-            <w:r>
-              <w:rPr>
-                <w:rFonts w:ascii="Calibri" w:hAnsi="Calibri" w:cs="Calibri" w:eastAsia="Calibri"/>
-                <w:color w:val="auto"/>
-                <w:spacing w:val="0"/>
-                <w:position w:val="0"/>
-                <w:sz w:val="22"/>
-                <w:shd w:fill="auto" w:val="clear"/>
-              </w:rPr>
-              <w:t xml:space="preserve">Status: 204 DELETED</w:t>
+                <w:shd w:fill="auto" w:val="clear"/>
+              </w:rPr>
+            </w:pPr>
+            <w:r>
+              <w:rPr>
+                <w:rFonts w:ascii="Calibri" w:hAnsi="Calibri" w:cs="Calibri" w:eastAsia="Calibri"/>
+                <w:color w:val="auto"/>
+                <w:spacing w:val="0"/>
+                <w:position w:val="0"/>
+                <w:sz w:val="22"/>
+                <w:shd w:fill="auto" w:val="clear"/>
+              </w:rPr>
+              <w:t xml:space="preserve">Status: 204 </w:t>
+            </w:r>
+          </w:p>
+          <w:p>
+            <w:pPr>
+              <w:spacing w:before="0" w:after="0" w:line="240"/>
+              <w:ind w:right="0" w:left="0" w:firstLine="0"/>
+              <w:jc w:val="left"/>
+              <w:rPr>
+                <w:rFonts w:ascii="Calibri" w:hAnsi="Calibri" w:cs="Calibri" w:eastAsia="Calibri"/>
+                <w:color w:val="auto"/>
+                <w:spacing w:val="0"/>
+                <w:position w:val="0"/>
+                <w:sz w:val="22"/>
+              </w:rPr>
+            </w:pPr>
+            <w:r>
+              <w:rPr>
+                <w:rFonts w:ascii="Calibri" w:hAnsi="Calibri" w:cs="Calibri" w:eastAsia="Calibri"/>
+                <w:color w:val="auto"/>
+                <w:spacing w:val="0"/>
+                <w:position w:val="0"/>
+                <w:sz w:val="22"/>
+                <w:shd w:fill="auto" w:val="clear"/>
+              </w:rPr>
+              <w:t xml:space="preserve">'user deleted'</w:t>
             </w:r>
           </w:p>
         </w:tc>
       </w:tr>
     </w:tbl>
-    <w:p>
-      <w:pPr>
-        <w:spacing w:before="0" w:after="160" w:line="259"/>
-        <w:ind w:right="0" w:left="0" w:firstLine="0"/>
-        <w:jc w:val="left"/>
-        <w:rPr>
-          <w:rFonts w:ascii="Calibri" w:hAnsi="Calibri" w:cs="Calibri" w:eastAsia="Calibri"/>
-          <w:b/>
-          <w:color w:val="auto"/>
-          <w:spacing w:val="0"/>
-          <w:position w:val="0"/>
-          <w:sz w:val="28"/>
-          <w:shd w:fill="auto" w:val="clear"/>
-        </w:rPr>
-      </w:pPr>
-    </w:p>
-    <w:p>
-      <w:pPr>
-        <w:spacing w:before="0" w:after="160" w:line="259"/>
-        <w:ind w:right="0" w:left="0" w:firstLine="0"/>
-        <w:jc w:val="left"/>
-        <w:rPr>
-          <w:rFonts w:ascii="Calibri" w:hAnsi="Calibri" w:cs="Calibri" w:eastAsia="Calibri"/>
-          <w:color w:val="5A5A5A"/>
-          <w:spacing w:val="15"/>
-          <w:position w:val="0"/>
-          <w:sz w:val="24"/>
-          <w:shd w:fill="auto" w:val="clear"/>
-        </w:rPr>
-      </w:pPr>
-      <w:r>
-        <w:rPr>
-          <w:rFonts w:ascii="Calibri" w:hAnsi="Calibri" w:cs="Calibri" w:eastAsia="Calibri"/>
-          <w:color w:val="5A5A5A"/>
-          <w:spacing w:val="15"/>
-          <w:position w:val="0"/>
-          <w:sz w:val="24"/>
-          <w:shd w:fill="auto" w:val="clear"/>
-        </w:rPr>
-        <w:t xml:space="preserve">Response</w:t>
-      </w:r>
-    </w:p>
     <w:p>
       <w:pPr>
         <w:spacing w:before="0" w:after="160" w:line="259"/>
@@ -17067,18 +17120,44 @@
                 <w:spacing w:val="0"/>
                 <w:position w:val="0"/>
                 <w:sz w:val="22"/>
-              </w:rPr>
-            </w:pPr>
-            <w:r>
-              <w:rPr>
-                <w:rFonts w:ascii="Calibri" w:hAnsi="Calibri" w:cs="Calibri" w:eastAsia="Calibri"/>
-                <w:color w:val="auto"/>
-                <w:spacing w:val="0"/>
-                <w:position w:val="0"/>
-                <w:sz w:val="22"/>
-                <w:shd w:fill="auto" w:val="clear"/>
-              </w:rPr>
-              <w:t xml:space="preserve">Status: 400 BAD REQUEST</w:t>
+                <w:shd w:fill="auto" w:val="clear"/>
+              </w:rPr>
+            </w:pPr>
+            <w:r>
+              <w:rPr>
+                <w:rFonts w:ascii="Calibri" w:hAnsi="Calibri" w:cs="Calibri" w:eastAsia="Calibri"/>
+                <w:color w:val="auto"/>
+                <w:spacing w:val="0"/>
+                <w:position w:val="0"/>
+                <w:sz w:val="22"/>
+                <w:shd w:fill="auto" w:val="clear"/>
+              </w:rPr>
+              <w:t xml:space="preserve">Status: 400 </w:t>
+            </w:r>
+          </w:p>
+          <w:p>
+            <w:pPr>
+              <w:spacing w:before="0" w:after="0" w:line="240"/>
+              <w:ind w:right="0" w:left="0" w:firstLine="0"/>
+              <w:jc w:val="left"/>
+              <w:rPr>
+                <w:rFonts w:ascii="Calibri" w:hAnsi="Calibri" w:cs="Calibri" w:eastAsia="Calibri"/>
+                <w:color w:val="auto"/>
+                <w:spacing w:val="0"/>
+                <w:position w:val="0"/>
+                <w:sz w:val="22"/>
+              </w:rPr>
+            </w:pPr>
+            <w:r>
+              <w:rPr>
+                <w:rFonts w:ascii="Calibri" w:hAnsi="Calibri" w:cs="Calibri" w:eastAsia="Calibri"/>
+                <w:color w:val="auto"/>
+                <w:spacing w:val="0"/>
+                <w:position w:val="0"/>
+                <w:sz w:val="22"/>
+                <w:shd w:fill="auto" w:val="clear"/>
+              </w:rPr>
+              <w:t xml:space="preserve">'user does not exist'</w:t>
             </w:r>
           </w:p>
         </w:tc>
@@ -17219,7 +17298,7 @@
       <w:pPr>
         <w:numPr>
           <w:ilvl w:val="0"/>
-          <w:numId w:val="351"/>
+          <w:numId w:val="353"/>
         </w:numPr>
         <w:spacing w:before="0" w:after="160" w:line="259"/>
         <w:ind w:right="0" w:left="720" w:hanging="360"/>
@@ -17278,7 +17357,7 @@
       <w:pPr>
         <w:numPr>
           <w:ilvl w:val="0"/>
-          <w:numId w:val="351"/>
+          <w:numId w:val="353"/>
         </w:numPr>
         <w:spacing w:before="0" w:after="160" w:line="259"/>
         <w:ind w:right="0" w:left="720" w:hanging="360"/>
@@ -17337,7 +17416,7 @@
       <w:pPr>
         <w:numPr>
           <w:ilvl w:val="0"/>
-          <w:numId w:val="351"/>
+          <w:numId w:val="353"/>
         </w:numPr>
         <w:spacing w:before="0" w:after="160" w:line="259"/>
         <w:ind w:right="0" w:left="720" w:hanging="360"/>
@@ -17455,7 +17534,7 @@
   <w:num w:numId="24">
     <w:abstractNumId w:val="6"/>
   </w:num>
-  <w:num w:numId="351">
+  <w:num w:numId="353">
     <w:abstractNumId w:val="0"/>
   </w:num>
 </w:numbering>

</xml_diff>